<commit_message>
-fixed office template logic -updated 3 person cubicle, (possible still broke)
</commit_message>
<xml_diff>
--- a/DoorSign/wwwroot/template/Cubicles/Cubicle_Three_People_Template.docx
+++ b/DoorSign/wwwroot/template/Cubicles/Cubicle_Three_People_Template.docx
@@ -142,7 +142,7 @@
                       <w:sz w:val="48"/>
                       <w:szCs w:val="48"/>
                     </w:rPr>
-                    <w:t>First2 Last2</w:t>
+                    <w:t>First2 Las2</w:t>
                   </w:r>
                   <w:r>
                     <w:rPr>
@@ -189,7 +189,29 @@
                       <w:sz w:val="48"/>
                       <w:szCs w:val="48"/>
                     </w:rPr>
-                    <w:t>First3 Last3</w:t>
+                    <w:t>First3</w:t>
+                  </w:r>
+                  <w:r>
+                    <w:rPr>
+                      <w:rFonts w:ascii="Frutiger LT Std 57 Cn" w:hAnsi="Frutiger LT Std 57 Cn" w:cstheme="minorBidi"/>
+                      <w:b/>
+                      <w:noProof/>
+                      <w:color w:val="250858"/>
+                      <w:sz w:val="48"/>
+                      <w:szCs w:val="48"/>
+                    </w:rPr>
+                    <w:t xml:space="preserve"> </w:t>
+                  </w:r>
+                  <w:r>
+                    <w:rPr>
+                      <w:rFonts w:ascii="Frutiger LT Std 57 Cn" w:hAnsi="Frutiger LT Std 57 Cn" w:cstheme="minorBidi"/>
+                      <w:b/>
+                      <w:noProof/>
+                      <w:color w:val="250858"/>
+                      <w:sz w:val="48"/>
+                      <w:szCs w:val="48"/>
+                    </w:rPr>
+                    <w:t>Last3</w:t>
                   </w:r>
                 </w:p>
                 <w:p>
@@ -462,18 +484,7 @@
                       <w:sz w:val="48"/>
                       <w:szCs w:val="48"/>
                     </w:rPr>
-                    <w:t>First</w:t>
-                  </w:r>
-                  <w:r>
-                    <w:rPr>
-                      <w:rFonts w:ascii="Frutiger LT Std 57 Cn" w:hAnsi="Frutiger LT Std 57 Cn" w:cstheme="minorBidi"/>
-                      <w:b/>
-                      <w:noProof/>
-                      <w:color w:val="250858"/>
-                      <w:sz w:val="48"/>
-                      <w:szCs w:val="48"/>
-                    </w:rPr>
-                    <w:t>4</w:t>
+                    <w:t>First4</w:t>
                   </w:r>
                   <w:r>
                     <w:rPr>
@@ -495,18 +506,7 @@
                       <w:sz w:val="48"/>
                       <w:szCs w:val="48"/>
                     </w:rPr>
-                    <w:t>Last</w:t>
-                  </w:r>
-                  <w:r>
-                    <w:rPr>
-                      <w:rFonts w:ascii="Frutiger LT Std 57 Cn" w:hAnsi="Frutiger LT Std 57 Cn" w:cstheme="minorBidi"/>
-                      <w:b/>
-                      <w:noProof/>
-                      <w:color w:val="250858"/>
-                      <w:sz w:val="48"/>
-                      <w:szCs w:val="48"/>
-                    </w:rPr>
-                    <w:t>4</w:t>
+                    <w:t>Last4</w:t>
                   </w:r>
                   <w:r>
                     <w:rPr>
@@ -541,40 +541,29 @@
                       <w:sz w:val="48"/>
                       <w:szCs w:val="48"/>
                     </w:rPr>
-                    <w:t>First</w:t>
-                  </w:r>
-                  <w:r>
-                    <w:rPr>
-                      <w:rFonts w:ascii="Frutiger LT Std 57 Cn" w:hAnsi="Frutiger LT Std 57 Cn" w:cstheme="minorBidi"/>
-                      <w:b/>
-                      <w:noProof/>
-                      <w:color w:val="250858"/>
-                      <w:sz w:val="48"/>
-                      <w:szCs w:val="48"/>
-                    </w:rPr>
-                    <w:t>5</w:t>
-                  </w:r>
-                  <w:r>
-                    <w:rPr>
-                      <w:rFonts w:ascii="Frutiger LT Std 57 Cn" w:hAnsi="Frutiger LT Std 57 Cn" w:cstheme="minorBidi"/>
-                      <w:b/>
-                      <w:noProof/>
-                      <w:color w:val="250858"/>
-                      <w:sz w:val="48"/>
-                      <w:szCs w:val="48"/>
-                    </w:rPr>
-                    <w:t xml:space="preserve"> Last</w:t>
-                  </w:r>
-                  <w:r>
-                    <w:rPr>
-                      <w:rFonts w:ascii="Frutiger LT Std 57 Cn" w:hAnsi="Frutiger LT Std 57 Cn" w:cstheme="minorBidi"/>
-                      <w:b/>
-                      <w:noProof/>
-                      <w:color w:val="250858"/>
-                      <w:sz w:val="48"/>
-                      <w:szCs w:val="48"/>
-                    </w:rPr>
-                    <w:t>5</w:t>
+                    <w:t>First5</w:t>
+                  </w:r>
+                  <w:r>
+                    <w:rPr>
+                      <w:rFonts w:ascii="Frutiger LT Std 57 Cn" w:hAnsi="Frutiger LT Std 57 Cn" w:cstheme="minorBidi"/>
+                      <w:b/>
+                      <w:noProof/>
+                      <w:color w:val="250858"/>
+                      <w:sz w:val="48"/>
+                      <w:szCs w:val="48"/>
+                    </w:rPr>
+                    <w:t xml:space="preserve"> </w:t>
+                  </w:r>
+                  <w:r>
+                    <w:rPr>
+                      <w:rFonts w:ascii="Frutiger LT Std 57 Cn" w:hAnsi="Frutiger LT Std 57 Cn" w:cstheme="minorBidi"/>
+                      <w:b/>
+                      <w:noProof/>
+                      <w:color w:val="250858"/>
+                      <w:sz w:val="48"/>
+                      <w:szCs w:val="48"/>
+                    </w:rPr>
+                    <w:t>Last5</w:t>
                   </w:r>
                 </w:p>
                 <w:p>
@@ -598,40 +587,29 @@
                       <w:sz w:val="48"/>
                       <w:szCs w:val="48"/>
                     </w:rPr>
-                    <w:t>First</w:t>
-                  </w:r>
-                  <w:r>
-                    <w:rPr>
-                      <w:rFonts w:ascii="Frutiger LT Std 57 Cn" w:hAnsi="Frutiger LT Std 57 Cn" w:cstheme="minorBidi"/>
-                      <w:b/>
-                      <w:noProof/>
-                      <w:color w:val="250858"/>
-                      <w:sz w:val="48"/>
-                      <w:szCs w:val="48"/>
-                    </w:rPr>
-                    <w:t>6</w:t>
-                  </w:r>
-                  <w:r>
-                    <w:rPr>
-                      <w:rFonts w:ascii="Frutiger LT Std 57 Cn" w:hAnsi="Frutiger LT Std 57 Cn" w:cstheme="minorBidi"/>
-                      <w:b/>
-                      <w:noProof/>
-                      <w:color w:val="250858"/>
-                      <w:sz w:val="48"/>
-                      <w:szCs w:val="48"/>
-                    </w:rPr>
-                    <w:t xml:space="preserve"> Last</w:t>
-                  </w:r>
-                  <w:r>
-                    <w:rPr>
-                      <w:rFonts w:ascii="Frutiger LT Std 57 Cn" w:hAnsi="Frutiger LT Std 57 Cn" w:cstheme="minorBidi"/>
-                      <w:b/>
-                      <w:noProof/>
-                      <w:color w:val="250858"/>
-                      <w:sz w:val="48"/>
-                      <w:szCs w:val="48"/>
-                    </w:rPr>
-                    <w:t>6</w:t>
+                    <w:t>First6</w:t>
+                  </w:r>
+                  <w:r>
+                    <w:rPr>
+                      <w:rFonts w:ascii="Frutiger LT Std 57 Cn" w:hAnsi="Frutiger LT Std 57 Cn" w:cstheme="minorBidi"/>
+                      <w:b/>
+                      <w:noProof/>
+                      <w:color w:val="250858"/>
+                      <w:sz w:val="48"/>
+                      <w:szCs w:val="48"/>
+                    </w:rPr>
+                    <w:t xml:space="preserve"> </w:t>
+                  </w:r>
+                  <w:r>
+                    <w:rPr>
+                      <w:rFonts w:ascii="Frutiger LT Std 57 Cn" w:hAnsi="Frutiger LT Std 57 Cn" w:cstheme="minorBidi"/>
+                      <w:b/>
+                      <w:noProof/>
+                      <w:color w:val="250858"/>
+                      <w:sz w:val="48"/>
+                      <w:szCs w:val="48"/>
+                    </w:rPr>
+                    <w:t>Last6</w:t>
                   </w:r>
                   <w:r>
                     <w:rPr>
@@ -1037,40 +1015,29 @@
                       <w:sz w:val="48"/>
                       <w:szCs w:val="48"/>
                     </w:rPr>
-                    <w:t>First</w:t>
-                  </w:r>
-                  <w:r>
-                    <w:rPr>
-                      <w:rFonts w:ascii="Frutiger LT Std 57 Cn" w:hAnsi="Frutiger LT Std 57 Cn" w:cstheme="minorBidi"/>
-                      <w:b/>
-                      <w:noProof/>
-                      <w:color w:val="250858"/>
-                      <w:sz w:val="48"/>
-                      <w:szCs w:val="48"/>
-                    </w:rPr>
-                    <w:t>8</w:t>
-                  </w:r>
-                  <w:r>
-                    <w:rPr>
-                      <w:rFonts w:ascii="Frutiger LT Std 57 Cn" w:hAnsi="Frutiger LT Std 57 Cn" w:cstheme="minorBidi"/>
-                      <w:b/>
-                      <w:noProof/>
-                      <w:color w:val="250858"/>
-                      <w:sz w:val="48"/>
-                      <w:szCs w:val="48"/>
-                    </w:rPr>
-                    <w:t xml:space="preserve"> Last</w:t>
-                  </w:r>
-                  <w:r>
-                    <w:rPr>
-                      <w:rFonts w:ascii="Frutiger LT Std 57 Cn" w:hAnsi="Frutiger LT Std 57 Cn" w:cstheme="minorBidi"/>
-                      <w:b/>
-                      <w:noProof/>
-                      <w:color w:val="250858"/>
-                      <w:sz w:val="48"/>
-                      <w:szCs w:val="48"/>
-                    </w:rPr>
-                    <w:t>8</w:t>
+                    <w:t>First8</w:t>
+                  </w:r>
+                  <w:r>
+                    <w:rPr>
+                      <w:rFonts w:ascii="Frutiger LT Std 57 Cn" w:hAnsi="Frutiger LT Std 57 Cn" w:cstheme="minorBidi"/>
+                      <w:b/>
+                      <w:noProof/>
+                      <w:color w:val="250858"/>
+                      <w:sz w:val="48"/>
+                      <w:szCs w:val="48"/>
+                    </w:rPr>
+                    <w:t xml:space="preserve"> </w:t>
+                  </w:r>
+                  <w:r>
+                    <w:rPr>
+                      <w:rFonts w:ascii="Frutiger LT Std 57 Cn" w:hAnsi="Frutiger LT Std 57 Cn" w:cstheme="minorBidi"/>
+                      <w:b/>
+                      <w:noProof/>
+                      <w:color w:val="250858"/>
+                      <w:sz w:val="48"/>
+                      <w:szCs w:val="48"/>
+                    </w:rPr>
+                    <w:t>Last8</w:t>
                   </w:r>
                 </w:p>
                 <w:p>
@@ -1094,40 +1061,29 @@
                       <w:sz w:val="48"/>
                       <w:szCs w:val="48"/>
                     </w:rPr>
-                    <w:t>First</w:t>
-                  </w:r>
-                  <w:r>
-                    <w:rPr>
-                      <w:rFonts w:ascii="Frutiger LT Std 57 Cn" w:hAnsi="Frutiger LT Std 57 Cn" w:cstheme="minorBidi"/>
-                      <w:b/>
-                      <w:noProof/>
-                      <w:color w:val="250858"/>
-                      <w:sz w:val="48"/>
-                      <w:szCs w:val="48"/>
-                    </w:rPr>
-                    <w:t>9</w:t>
-                  </w:r>
-                  <w:r>
-                    <w:rPr>
-                      <w:rFonts w:ascii="Frutiger LT Std 57 Cn" w:hAnsi="Frutiger LT Std 57 Cn" w:cstheme="minorBidi"/>
-                      <w:b/>
-                      <w:noProof/>
-                      <w:color w:val="250858"/>
-                      <w:sz w:val="48"/>
-                      <w:szCs w:val="48"/>
-                    </w:rPr>
-                    <w:t xml:space="preserve"> Last</w:t>
-                  </w:r>
-                  <w:r>
-                    <w:rPr>
-                      <w:rFonts w:ascii="Frutiger LT Std 57 Cn" w:hAnsi="Frutiger LT Std 57 Cn" w:cstheme="minorBidi"/>
-                      <w:b/>
-                      <w:noProof/>
-                      <w:color w:val="250858"/>
-                      <w:sz w:val="48"/>
-                      <w:szCs w:val="48"/>
-                    </w:rPr>
-                    <w:t>9</w:t>
+                    <w:t>First9</w:t>
+                  </w:r>
+                  <w:r>
+                    <w:rPr>
+                      <w:rFonts w:ascii="Frutiger LT Std 57 Cn" w:hAnsi="Frutiger LT Std 57 Cn" w:cstheme="minorBidi"/>
+                      <w:b/>
+                      <w:noProof/>
+                      <w:color w:val="250858"/>
+                      <w:sz w:val="48"/>
+                      <w:szCs w:val="48"/>
+                    </w:rPr>
+                    <w:t xml:space="preserve"> </w:t>
+                  </w:r>
+                  <w:r>
+                    <w:rPr>
+                      <w:rFonts w:ascii="Frutiger LT Std 57 Cn" w:hAnsi="Frutiger LT Std 57 Cn" w:cstheme="minorBidi"/>
+                      <w:b/>
+                      <w:noProof/>
+                      <w:color w:val="250858"/>
+                      <w:sz w:val="48"/>
+                      <w:szCs w:val="48"/>
+                    </w:rPr>
+                    <w:t>Last9</w:t>
                   </w:r>
                   <w:r>
                     <w:rPr>
@@ -1513,40 +1469,29 @@
                       <w:sz w:val="48"/>
                       <w:szCs w:val="48"/>
                     </w:rPr>
-                    <w:t>11</w:t>
-                  </w:r>
-                  <w:r>
-                    <w:rPr>
-                      <w:rFonts w:ascii="Frutiger LT Std 57 Cn" w:hAnsi="Frutiger LT Std 57 Cn" w:cstheme="minorBidi"/>
-                      <w:b/>
-                      <w:noProof/>
-                      <w:color w:val="250858"/>
-                      <w:sz w:val="48"/>
-                      <w:szCs w:val="48"/>
-                    </w:rPr>
-                    <w:t xml:space="preserve">First </w:t>
-                  </w:r>
-                  <w:r>
-                    <w:rPr>
-                      <w:rFonts w:ascii="Frutiger LT Std 57 Cn" w:hAnsi="Frutiger LT Std 57 Cn" w:cstheme="minorBidi"/>
-                      <w:b/>
-                      <w:noProof/>
-                      <w:color w:val="250858"/>
-                      <w:sz w:val="48"/>
-                      <w:szCs w:val="48"/>
-                    </w:rPr>
-                    <w:t>11</w:t>
-                  </w:r>
-                  <w:r>
-                    <w:rPr>
-                      <w:rFonts w:ascii="Frutiger LT Std 57 Cn" w:hAnsi="Frutiger LT Std 57 Cn" w:cstheme="minorBidi"/>
-                      <w:b/>
-                      <w:noProof/>
-                      <w:color w:val="250858"/>
-                      <w:sz w:val="48"/>
-                      <w:szCs w:val="48"/>
-                    </w:rPr>
-                    <w:t>Last</w:t>
+                    <w:t>11First</w:t>
+                  </w:r>
+                  <w:r>
+                    <w:rPr>
+                      <w:rFonts w:ascii="Frutiger LT Std 57 Cn" w:hAnsi="Frutiger LT Std 57 Cn" w:cstheme="minorBidi"/>
+                      <w:b/>
+                      <w:noProof/>
+                      <w:color w:val="250858"/>
+                      <w:sz w:val="48"/>
+                      <w:szCs w:val="48"/>
+                    </w:rPr>
+                    <w:t xml:space="preserve"> </w:t>
+                  </w:r>
+                  <w:r>
+                    <w:rPr>
+                      <w:rFonts w:ascii="Frutiger LT Std 57 Cn" w:hAnsi="Frutiger LT Std 57 Cn" w:cstheme="minorBidi"/>
+                      <w:b/>
+                      <w:noProof/>
+                      <w:color w:val="250858"/>
+                      <w:sz w:val="48"/>
+                      <w:szCs w:val="48"/>
+                    </w:rPr>
+                    <w:t>11Last</w:t>
                   </w:r>
                 </w:p>
                 <w:p>
@@ -1570,40 +1515,29 @@
                       <w:sz w:val="48"/>
                       <w:szCs w:val="48"/>
                     </w:rPr>
-                    <w:t>12</w:t>
-                  </w:r>
-                  <w:r>
-                    <w:rPr>
-                      <w:rFonts w:ascii="Frutiger LT Std 57 Cn" w:hAnsi="Frutiger LT Std 57 Cn" w:cstheme="minorBidi"/>
-                      <w:b/>
-                      <w:noProof/>
-                      <w:color w:val="250858"/>
-                      <w:sz w:val="48"/>
-                      <w:szCs w:val="48"/>
-                    </w:rPr>
-                    <w:t xml:space="preserve">First </w:t>
-                  </w:r>
-                  <w:r>
-                    <w:rPr>
-                      <w:rFonts w:ascii="Frutiger LT Std 57 Cn" w:hAnsi="Frutiger LT Std 57 Cn" w:cstheme="minorBidi"/>
-                      <w:b/>
-                      <w:noProof/>
-                      <w:color w:val="250858"/>
-                      <w:sz w:val="48"/>
-                      <w:szCs w:val="48"/>
-                    </w:rPr>
-                    <w:t>12</w:t>
-                  </w:r>
-                  <w:r>
-                    <w:rPr>
-                      <w:rFonts w:ascii="Frutiger LT Std 57 Cn" w:hAnsi="Frutiger LT Std 57 Cn" w:cstheme="minorBidi"/>
-                      <w:b/>
-                      <w:noProof/>
-                      <w:color w:val="250858"/>
-                      <w:sz w:val="48"/>
-                      <w:szCs w:val="48"/>
-                    </w:rPr>
-                    <w:t>Last</w:t>
+                    <w:t>12First</w:t>
+                  </w:r>
+                  <w:r>
+                    <w:rPr>
+                      <w:rFonts w:ascii="Frutiger LT Std 57 Cn" w:hAnsi="Frutiger LT Std 57 Cn" w:cstheme="minorBidi"/>
+                      <w:b/>
+                      <w:noProof/>
+                      <w:color w:val="250858"/>
+                      <w:sz w:val="48"/>
+                      <w:szCs w:val="48"/>
+                    </w:rPr>
+                    <w:t xml:space="preserve"> </w:t>
+                  </w:r>
+                  <w:r>
+                    <w:rPr>
+                      <w:rFonts w:ascii="Frutiger LT Std 57 Cn" w:hAnsi="Frutiger LT Std 57 Cn" w:cstheme="minorBidi"/>
+                      <w:b/>
+                      <w:noProof/>
+                      <w:color w:val="250858"/>
+                      <w:sz w:val="48"/>
+                      <w:szCs w:val="48"/>
+                    </w:rPr>
+                    <w:t>12Last</w:t>
                   </w:r>
                   <w:r>
                     <w:rPr>
@@ -1998,40 +1932,29 @@
                       <w:sz w:val="48"/>
                       <w:szCs w:val="48"/>
                     </w:rPr>
-                    <w:t>14</w:t>
-                  </w:r>
-                  <w:r>
-                    <w:rPr>
-                      <w:rFonts w:ascii="Frutiger LT Std 57 Cn" w:hAnsi="Frutiger LT Std 57 Cn" w:cstheme="minorBidi"/>
-                      <w:b/>
-                      <w:noProof/>
-                      <w:color w:val="250858"/>
-                      <w:sz w:val="48"/>
-                      <w:szCs w:val="48"/>
-                    </w:rPr>
-                    <w:t xml:space="preserve">First </w:t>
-                  </w:r>
-                  <w:r>
-                    <w:rPr>
-                      <w:rFonts w:ascii="Frutiger LT Std 57 Cn" w:hAnsi="Frutiger LT Std 57 Cn" w:cstheme="minorBidi"/>
-                      <w:b/>
-                      <w:noProof/>
-                      <w:color w:val="250858"/>
-                      <w:sz w:val="48"/>
-                      <w:szCs w:val="48"/>
-                    </w:rPr>
-                    <w:t>14</w:t>
-                  </w:r>
-                  <w:r>
-                    <w:rPr>
-                      <w:rFonts w:ascii="Frutiger LT Std 57 Cn" w:hAnsi="Frutiger LT Std 57 Cn" w:cstheme="minorBidi"/>
-                      <w:b/>
-                      <w:noProof/>
-                      <w:color w:val="250858"/>
-                      <w:sz w:val="48"/>
-                      <w:szCs w:val="48"/>
-                    </w:rPr>
-                    <w:t>Last</w:t>
+                    <w:t>14First</w:t>
+                  </w:r>
+                  <w:r>
+                    <w:rPr>
+                      <w:rFonts w:ascii="Frutiger LT Std 57 Cn" w:hAnsi="Frutiger LT Std 57 Cn" w:cstheme="minorBidi"/>
+                      <w:b/>
+                      <w:noProof/>
+                      <w:color w:val="250858"/>
+                      <w:sz w:val="48"/>
+                      <w:szCs w:val="48"/>
+                    </w:rPr>
+                    <w:t xml:space="preserve"> </w:t>
+                  </w:r>
+                  <w:r>
+                    <w:rPr>
+                      <w:rFonts w:ascii="Frutiger LT Std 57 Cn" w:hAnsi="Frutiger LT Std 57 Cn" w:cstheme="minorBidi"/>
+                      <w:b/>
+                      <w:noProof/>
+                      <w:color w:val="250858"/>
+                      <w:sz w:val="48"/>
+                      <w:szCs w:val="48"/>
+                    </w:rPr>
+                    <w:t>14Last</w:t>
                   </w:r>
                 </w:p>
                 <w:p>
@@ -2055,40 +1978,29 @@
                       <w:sz w:val="48"/>
                       <w:szCs w:val="48"/>
                     </w:rPr>
-                    <w:t>15</w:t>
-                  </w:r>
-                  <w:r>
-                    <w:rPr>
-                      <w:rFonts w:ascii="Frutiger LT Std 57 Cn" w:hAnsi="Frutiger LT Std 57 Cn" w:cstheme="minorBidi"/>
-                      <w:b/>
-                      <w:noProof/>
-                      <w:color w:val="250858"/>
-                      <w:sz w:val="48"/>
-                      <w:szCs w:val="48"/>
-                    </w:rPr>
-                    <w:t xml:space="preserve">First </w:t>
-                  </w:r>
-                  <w:r>
-                    <w:rPr>
-                      <w:rFonts w:ascii="Frutiger LT Std 57 Cn" w:hAnsi="Frutiger LT Std 57 Cn" w:cstheme="minorBidi"/>
-                      <w:b/>
-                      <w:noProof/>
-                      <w:color w:val="250858"/>
-                      <w:sz w:val="48"/>
-                      <w:szCs w:val="48"/>
-                    </w:rPr>
-                    <w:t>15</w:t>
-                  </w:r>
-                  <w:r>
-                    <w:rPr>
-                      <w:rFonts w:ascii="Frutiger LT Std 57 Cn" w:hAnsi="Frutiger LT Std 57 Cn" w:cstheme="minorBidi"/>
-                      <w:b/>
-                      <w:noProof/>
-                      <w:color w:val="250858"/>
-                      <w:sz w:val="48"/>
-                      <w:szCs w:val="48"/>
-                    </w:rPr>
-                    <w:t>Last</w:t>
+                    <w:t>15First</w:t>
+                  </w:r>
+                  <w:r>
+                    <w:rPr>
+                      <w:rFonts w:ascii="Frutiger LT Std 57 Cn" w:hAnsi="Frutiger LT Std 57 Cn" w:cstheme="minorBidi"/>
+                      <w:b/>
+                      <w:noProof/>
+                      <w:color w:val="250858"/>
+                      <w:sz w:val="48"/>
+                      <w:szCs w:val="48"/>
+                    </w:rPr>
+                    <w:t xml:space="preserve"> </w:t>
+                  </w:r>
+                  <w:r>
+                    <w:rPr>
+                      <w:rFonts w:ascii="Frutiger LT Std 57 Cn" w:hAnsi="Frutiger LT Std 57 Cn" w:cstheme="minorBidi"/>
+                      <w:b/>
+                      <w:noProof/>
+                      <w:color w:val="250858"/>
+                      <w:sz w:val="48"/>
+                      <w:szCs w:val="48"/>
+                    </w:rPr>
+                    <w:t>15Last</w:t>
                   </w:r>
                   <w:r>
                     <w:rPr>
@@ -2376,9 +2288,11 @@
       </w:tr>
     </w:tbl>
     <w:p>
+      <w:proofErr w:type="spellStart"/>
       <w:r>
         <w:t>RoomNumber</w:t>
       </w:r>
+      <w:proofErr w:type="spellEnd"/>
     </w:p>
     <w:sectPr>
       <w:pgSz w:w="12240" w:h="15840"/>

</xml_diff>